<commit_message>
added information about thread.sleep for displaying messages during the game
</commit_message>
<xml_diff>
--- a/readme.docx
+++ b/readme.docx
@@ -368,7 +368,6 @@
                               </w:rPr>
                               <w:t xml:space="preserve">Interface </w:t>
                             </w:r>
-                            <w:proofErr w:type="spellStart"/>
                             <w:r>
                               <w:rPr>
                                 <w:b/>
@@ -376,17 +375,7 @@
                                 <w:sz w:val="21"/>
                                 <w:szCs w:val="21"/>
                               </w:rPr>
-                              <w:t>GameLogic</w:t>
-                            </w:r>
-                            <w:proofErr w:type="spellEnd"/>
-                            <w:r>
-                              <w:rPr>
-                                <w:b/>
-                                <w:bCs/>
-                                <w:sz w:val="21"/>
-                                <w:szCs w:val="21"/>
-                              </w:rPr>
-                              <w:t>:</w:t>
+                              <w:t>GameLogic:</w:t>
                             </w:r>
                           </w:p>
                           <w:p>
@@ -401,46 +390,12 @@
                                 <w:szCs w:val="21"/>
                               </w:rPr>
                             </w:pPr>
-                            <w:proofErr w:type="spellStart"/>
-                            <w:r>
-                              <w:rPr>
-                                <w:sz w:val="21"/>
-                                <w:szCs w:val="21"/>
-                              </w:rPr>
-                              <w:t>boolean</w:t>
-                            </w:r>
-                            <w:proofErr w:type="spellEnd"/>
-                            <w:r>
-                              <w:rPr>
-                                <w:sz w:val="21"/>
-                                <w:szCs w:val="21"/>
-                              </w:rPr>
-                              <w:t xml:space="preserve"> </w:t>
-                            </w:r>
-                            <w:proofErr w:type="gramStart"/>
-                            <w:r>
-                              <w:rPr>
-                                <w:sz w:val="21"/>
-                                <w:szCs w:val="21"/>
-                              </w:rPr>
-                              <w:t>play(</w:t>
-                            </w:r>
-                            <w:proofErr w:type="spellStart"/>
-                            <w:proofErr w:type="gramEnd"/>
-                            <w:r>
-                              <w:rPr>
-                                <w:sz w:val="21"/>
-                                <w:szCs w:val="21"/>
-                              </w:rPr>
-                              <w:t>int</w:t>
-                            </w:r>
-                            <w:proofErr w:type="spellEnd"/>
-                            <w:r>
-                              <w:rPr>
-                                <w:sz w:val="21"/>
-                                <w:szCs w:val="21"/>
-                              </w:rPr>
-                              <w:t xml:space="preserve"> col)</w:t>
+                            <w:r>
+                              <w:rPr>
+                                <w:sz w:val="21"/>
+                                <w:szCs w:val="21"/>
+                              </w:rPr>
+                              <w:t>boolean play(int col)</w:t>
                             </w:r>
                           </w:p>
                           <w:p>
@@ -455,55 +410,12 @@
                                 <w:szCs w:val="21"/>
                               </w:rPr>
                             </w:pPr>
-                            <w:proofErr w:type="spellStart"/>
-                            <w:r>
-                              <w:rPr>
-                                <w:sz w:val="21"/>
-                                <w:szCs w:val="21"/>
-                              </w:rPr>
-                              <w:t>int</w:t>
-                            </w:r>
-                            <w:proofErr w:type="spellEnd"/>
-                            <w:r>
-                              <w:rPr>
-                                <w:sz w:val="21"/>
-                                <w:szCs w:val="21"/>
-                              </w:rPr>
-                              <w:t xml:space="preserve"> </w:t>
-                            </w:r>
-                            <w:proofErr w:type="spellStart"/>
-                            <w:proofErr w:type="gramStart"/>
-                            <w:r>
-                              <w:rPr>
-                                <w:sz w:val="21"/>
-                                <w:szCs w:val="21"/>
-                              </w:rPr>
-                              <w:t>playerTurns</w:t>
-                            </w:r>
-                            <w:proofErr w:type="spellEnd"/>
-                            <w:r>
-                              <w:rPr>
-                                <w:sz w:val="21"/>
-                                <w:szCs w:val="21"/>
-                              </w:rPr>
-                              <w:t>(</w:t>
-                            </w:r>
-                            <w:proofErr w:type="spellStart"/>
-                            <w:proofErr w:type="gramEnd"/>
-                            <w:r>
-                              <w:rPr>
-                                <w:sz w:val="21"/>
-                                <w:szCs w:val="21"/>
-                              </w:rPr>
-                              <w:t>int</w:t>
-                            </w:r>
-                            <w:proofErr w:type="spellEnd"/>
-                            <w:r>
-                              <w:rPr>
-                                <w:sz w:val="21"/>
-                                <w:szCs w:val="21"/>
-                              </w:rPr>
-                              <w:t xml:space="preserve"> player)</w:t>
+                            <w:r>
+                              <w:rPr>
+                                <w:sz w:val="21"/>
+                                <w:szCs w:val="21"/>
+                              </w:rPr>
+                              <w:t>int playerTurns(int player)</w:t>
                             </w:r>
                           </w:p>
                           <w:p>
@@ -523,32 +435,7 @@
                                 <w:sz w:val="21"/>
                                 <w:szCs w:val="21"/>
                               </w:rPr>
-                              <w:t xml:space="preserve">String </w:t>
-                            </w:r>
-                            <w:proofErr w:type="spellStart"/>
-                            <w:proofErr w:type="gramStart"/>
-                            <w:r>
-                              <w:rPr>
-                                <w:sz w:val="21"/>
-                                <w:szCs w:val="21"/>
-                              </w:rPr>
-                              <w:t>timeFromBegining</w:t>
-                            </w:r>
-                            <w:proofErr w:type="spellEnd"/>
-                            <w:r>
-                              <w:rPr>
-                                <w:sz w:val="21"/>
-                                <w:szCs w:val="21"/>
-                              </w:rPr>
-                              <w:t>(</w:t>
-                            </w:r>
-                            <w:proofErr w:type="gramEnd"/>
-                            <w:r>
-                              <w:rPr>
-                                <w:sz w:val="21"/>
-                                <w:szCs w:val="21"/>
-                              </w:rPr>
-                              <w:t>)</w:t>
+                              <w:t>String timeFromBegining()</w:t>
                             </w:r>
                           </w:p>
                           <w:p>
@@ -563,46 +450,12 @@
                                 <w:szCs w:val="21"/>
                               </w:rPr>
                             </w:pPr>
-                            <w:proofErr w:type="spellStart"/>
-                            <w:r>
-                              <w:rPr>
-                                <w:sz w:val="21"/>
-                                <w:szCs w:val="21"/>
-                              </w:rPr>
-                              <w:t>int</w:t>
-                            </w:r>
-                            <w:proofErr w:type="spellEnd"/>
-                            <w:r>
-                              <w:rPr>
-                                <w:sz w:val="21"/>
-                                <w:szCs w:val="21"/>
-                              </w:rPr>
-                              <w:t xml:space="preserve"> </w:t>
-                            </w:r>
-                            <w:proofErr w:type="spellStart"/>
-                            <w:proofErr w:type="gramStart"/>
-                            <w:r>
-                              <w:rPr>
-                                <w:sz w:val="21"/>
-                                <w:szCs w:val="21"/>
-                              </w:rPr>
-                              <w:t>getCols</w:t>
-                            </w:r>
-                            <w:proofErr w:type="spellEnd"/>
-                            <w:r>
-                              <w:rPr>
-                                <w:sz w:val="21"/>
-                                <w:szCs w:val="21"/>
-                              </w:rPr>
-                              <w:t>(</w:t>
-                            </w:r>
-                            <w:proofErr w:type="gramEnd"/>
-                            <w:r>
-                              <w:rPr>
-                                <w:sz w:val="21"/>
-                                <w:szCs w:val="21"/>
-                              </w:rPr>
-                              <w:t>)</w:t>
+                            <w:r>
+                              <w:rPr>
+                                <w:sz w:val="21"/>
+                                <w:szCs w:val="21"/>
+                              </w:rPr>
+                              <w:t>int getCols()</w:t>
                             </w:r>
                           </w:p>
                           <w:p>
@@ -622,48 +475,7 @@
                                 <w:sz w:val="21"/>
                                 <w:szCs w:val="21"/>
                               </w:rPr>
-                              <w:t xml:space="preserve">void </w:t>
-                            </w:r>
-                            <w:proofErr w:type="spellStart"/>
-                            <w:proofErr w:type="gramStart"/>
-                            <w:r>
-                              <w:rPr>
-                                <w:sz w:val="21"/>
-                                <w:szCs w:val="21"/>
-                              </w:rPr>
-                              <w:t>loadSettingsFile</w:t>
-                            </w:r>
-                            <w:proofErr w:type="spellEnd"/>
-                            <w:r>
-                              <w:rPr>
-                                <w:sz w:val="21"/>
-                                <w:szCs w:val="21"/>
-                              </w:rPr>
-                              <w:t>(</w:t>
-                            </w:r>
-                            <w:proofErr w:type="gramEnd"/>
-                            <w:r>
-                              <w:rPr>
-                                <w:sz w:val="21"/>
-                                <w:szCs w:val="21"/>
-                              </w:rPr>
-                              <w:t xml:space="preserve">String </w:t>
-                            </w:r>
-                            <w:proofErr w:type="spellStart"/>
-                            <w:r>
-                              <w:rPr>
-                                <w:sz w:val="21"/>
-                                <w:szCs w:val="21"/>
-                              </w:rPr>
-                              <w:t>filePath</w:t>
-                            </w:r>
-                            <w:proofErr w:type="spellEnd"/>
-                            <w:r>
-                              <w:rPr>
-                                <w:sz w:val="21"/>
-                                <w:szCs w:val="21"/>
-                              </w:rPr>
-                              <w:t>) throws Exception</w:t>
+                              <w:t>void loadSettingsFile(String filePath) throws Exception</w:t>
                             </w:r>
                           </w:p>
                           <w:p>
@@ -678,37 +490,12 @@
                                 <w:szCs w:val="21"/>
                               </w:rPr>
                             </w:pPr>
-                            <w:proofErr w:type="gramStart"/>
-                            <w:r>
-                              <w:rPr>
-                                <w:sz w:val="21"/>
-                                <w:szCs w:val="21"/>
-                              </w:rPr>
-                              <w:t>char[</w:t>
-                            </w:r>
-                            <w:proofErr w:type="gramEnd"/>
-                            <w:r>
-                              <w:rPr>
-                                <w:sz w:val="21"/>
-                                <w:szCs w:val="21"/>
-                              </w:rPr>
-                              <w:t xml:space="preserve">][] </w:t>
-                            </w:r>
-                            <w:proofErr w:type="spellStart"/>
-                            <w:r>
-                              <w:rPr>
-                                <w:sz w:val="21"/>
-                                <w:szCs w:val="21"/>
-                              </w:rPr>
-                              <w:t>boardReadyToPrint</w:t>
-                            </w:r>
-                            <w:proofErr w:type="spellEnd"/>
-                            <w:r>
-                              <w:rPr>
-                                <w:sz w:val="21"/>
-                                <w:szCs w:val="21"/>
-                              </w:rPr>
-                              <w:t>()</w:t>
+                            <w:r>
+                              <w:rPr>
+                                <w:sz w:val="21"/>
+                                <w:szCs w:val="21"/>
+                              </w:rPr>
+                              <w:t>char[][] boardReadyToPrint()</w:t>
                             </w:r>
                           </w:p>
                           <w:p>
@@ -728,73 +515,7 @@
                                 <w:sz w:val="21"/>
                                 <w:szCs w:val="21"/>
                               </w:rPr>
-                              <w:t xml:space="preserve">void </w:t>
-                            </w:r>
-                            <w:proofErr w:type="spellStart"/>
-                            <w:proofErr w:type="gramStart"/>
-                            <w:r>
-                              <w:rPr>
-                                <w:sz w:val="21"/>
-                                <w:szCs w:val="21"/>
-                              </w:rPr>
-                              <w:t>initPlayer</w:t>
-                            </w:r>
-                            <w:proofErr w:type="spellEnd"/>
-                            <w:r>
-                              <w:rPr>
-                                <w:sz w:val="21"/>
-                                <w:szCs w:val="21"/>
-                              </w:rPr>
-                              <w:t>(</w:t>
-                            </w:r>
-                            <w:proofErr w:type="spellStart"/>
-                            <w:proofErr w:type="gramEnd"/>
-                            <w:r>
-                              <w:rPr>
-                                <w:sz w:val="21"/>
-                                <w:szCs w:val="21"/>
-                              </w:rPr>
-                              <w:t>PlayersTypes</w:t>
-                            </w:r>
-                            <w:proofErr w:type="spellEnd"/>
-                            <w:r>
-                              <w:rPr>
-                                <w:sz w:val="21"/>
-                                <w:szCs w:val="21"/>
-                              </w:rPr>
-                              <w:t xml:space="preserve"> </w:t>
-                            </w:r>
-                            <w:proofErr w:type="spellStart"/>
-                            <w:r>
-                              <w:rPr>
-                                <w:sz w:val="21"/>
-                                <w:szCs w:val="21"/>
-                              </w:rPr>
-                              <w:t>playerType</w:t>
-                            </w:r>
-                            <w:proofErr w:type="spellEnd"/>
-                            <w:r>
-                              <w:rPr>
-                                <w:sz w:val="21"/>
-                                <w:szCs w:val="21"/>
-                              </w:rPr>
-                              <w:t xml:space="preserve">, </w:t>
-                            </w:r>
-                            <w:proofErr w:type="spellStart"/>
-                            <w:r>
-                              <w:rPr>
-                                <w:sz w:val="21"/>
-                                <w:szCs w:val="21"/>
-                              </w:rPr>
-                              <w:t>int</w:t>
-                            </w:r>
-                            <w:proofErr w:type="spellEnd"/>
-                            <w:r>
-                              <w:rPr>
-                                <w:sz w:val="21"/>
-                                <w:szCs w:val="21"/>
-                              </w:rPr>
-                              <w:t xml:space="preserve"> id, String name)</w:t>
+                              <w:t>void initPlayer(PlayersTypes playerType, int id, String name)</w:t>
                             </w:r>
                           </w:p>
                           <w:p>
@@ -809,46 +530,12 @@
                                 <w:szCs w:val="21"/>
                               </w:rPr>
                             </w:pPr>
-                            <w:proofErr w:type="spellStart"/>
-                            <w:r>
-                              <w:rPr>
-                                <w:sz w:val="21"/>
-                                <w:szCs w:val="21"/>
-                              </w:rPr>
-                              <w:t>PlayersTypes</w:t>
-                            </w:r>
-                            <w:proofErr w:type="spellEnd"/>
-                            <w:r>
-                              <w:rPr>
-                                <w:sz w:val="21"/>
-                                <w:szCs w:val="21"/>
-                              </w:rPr>
-                              <w:t xml:space="preserve"> </w:t>
-                            </w:r>
-                            <w:proofErr w:type="spellStart"/>
-                            <w:proofErr w:type="gramStart"/>
-                            <w:r>
-                              <w:rPr>
-                                <w:sz w:val="21"/>
-                                <w:szCs w:val="21"/>
-                              </w:rPr>
-                              <w:t>getTypeOfCurrentPlayer</w:t>
-                            </w:r>
-                            <w:proofErr w:type="spellEnd"/>
-                            <w:r>
-                              <w:rPr>
-                                <w:sz w:val="21"/>
-                                <w:szCs w:val="21"/>
-                              </w:rPr>
-                              <w:t>(</w:t>
-                            </w:r>
-                            <w:proofErr w:type="gramEnd"/>
-                            <w:r>
-                              <w:rPr>
-                                <w:sz w:val="21"/>
-                                <w:szCs w:val="21"/>
-                              </w:rPr>
-                              <w:t>)</w:t>
+                            <w:r>
+                              <w:rPr>
+                                <w:sz w:val="21"/>
+                                <w:szCs w:val="21"/>
+                              </w:rPr>
+                              <w:t>PlayersTypes getTypeOfCurrentPlayer()</w:t>
                             </w:r>
                           </w:p>
                           <w:p>
@@ -863,46 +550,12 @@
                                 <w:szCs w:val="21"/>
                               </w:rPr>
                             </w:pPr>
-                            <w:proofErr w:type="spellStart"/>
-                            <w:r>
-                              <w:rPr>
-                                <w:sz w:val="21"/>
-                                <w:szCs w:val="21"/>
-                              </w:rPr>
-                              <w:t>boolean</w:t>
-                            </w:r>
-                            <w:proofErr w:type="spellEnd"/>
-                            <w:r>
-                              <w:rPr>
-                                <w:sz w:val="21"/>
-                                <w:szCs w:val="21"/>
-                              </w:rPr>
-                              <w:t xml:space="preserve"> </w:t>
-                            </w:r>
-                            <w:proofErr w:type="spellStart"/>
-                            <w:proofErr w:type="gramStart"/>
-                            <w:r>
-                              <w:rPr>
-                                <w:sz w:val="21"/>
-                                <w:szCs w:val="21"/>
-                              </w:rPr>
-                              <w:t>undoLastMove</w:t>
-                            </w:r>
-                            <w:proofErr w:type="spellEnd"/>
-                            <w:r>
-                              <w:rPr>
-                                <w:sz w:val="21"/>
-                                <w:szCs w:val="21"/>
-                              </w:rPr>
-                              <w:t>(</w:t>
-                            </w:r>
-                            <w:proofErr w:type="gramEnd"/>
-                            <w:r>
-                              <w:rPr>
-                                <w:sz w:val="21"/>
-                                <w:szCs w:val="21"/>
-                              </w:rPr>
-                              <w:t xml:space="preserve">)    </w:t>
+                            <w:r>
+                              <w:rPr>
+                                <w:sz w:val="21"/>
+                                <w:szCs w:val="21"/>
+                              </w:rPr>
+                              <w:t xml:space="preserve">boolean undoLastMove()    </w:t>
                             </w:r>
                           </w:p>
                           <w:p>
@@ -917,46 +570,12 @@
                                 <w:szCs w:val="21"/>
                               </w:rPr>
                             </w:pPr>
-                            <w:proofErr w:type="spellStart"/>
-                            <w:r>
-                              <w:rPr>
-                                <w:sz w:val="21"/>
-                                <w:szCs w:val="21"/>
-                              </w:rPr>
-                              <w:t>int</w:t>
-                            </w:r>
-                            <w:proofErr w:type="spellEnd"/>
-                            <w:r>
-                              <w:rPr>
-                                <w:sz w:val="21"/>
-                                <w:szCs w:val="21"/>
-                              </w:rPr>
-                              <w:t xml:space="preserve"> </w:t>
-                            </w:r>
-                            <w:proofErr w:type="spellStart"/>
-                            <w:proofErr w:type="gramStart"/>
-                            <w:r>
-                              <w:rPr>
-                                <w:sz w:val="21"/>
-                                <w:szCs w:val="21"/>
-                              </w:rPr>
-                              <w:t>getNumberOfInitializedPlayers</w:t>
-                            </w:r>
-                            <w:proofErr w:type="spellEnd"/>
-                            <w:r>
-                              <w:rPr>
-                                <w:sz w:val="21"/>
-                                <w:szCs w:val="21"/>
-                              </w:rPr>
-                              <w:t>(</w:t>
-                            </w:r>
-                            <w:proofErr w:type="gramEnd"/>
-                            <w:r>
-                              <w:rPr>
-                                <w:sz w:val="21"/>
-                                <w:szCs w:val="21"/>
-                              </w:rPr>
-                              <w:t>)</w:t>
+                            <w:r>
+                              <w:rPr>
+                                <w:sz w:val="21"/>
+                                <w:szCs w:val="21"/>
+                              </w:rPr>
+                              <w:t>int getNumberOfInitializedPlayers()</w:t>
                             </w:r>
                           </w:p>
                           <w:p>
@@ -971,46 +590,12 @@
                                 <w:szCs w:val="21"/>
                               </w:rPr>
                             </w:pPr>
-                            <w:proofErr w:type="spellStart"/>
-                            <w:r>
-                              <w:rPr>
-                                <w:sz w:val="21"/>
-                                <w:szCs w:val="21"/>
-                              </w:rPr>
-                              <w:t>int</w:t>
-                            </w:r>
-                            <w:proofErr w:type="spellEnd"/>
-                            <w:r>
-                              <w:rPr>
-                                <w:sz w:val="21"/>
-                                <w:szCs w:val="21"/>
-                              </w:rPr>
-                              <w:t xml:space="preserve"> </w:t>
-                            </w:r>
-                            <w:proofErr w:type="spellStart"/>
-                            <w:proofErr w:type="gramStart"/>
-                            <w:r>
-                              <w:rPr>
-                                <w:sz w:val="21"/>
-                                <w:szCs w:val="21"/>
-                              </w:rPr>
-                              <w:t>getIdOfCurrentPlayer</w:t>
-                            </w:r>
-                            <w:proofErr w:type="spellEnd"/>
-                            <w:r>
-                              <w:rPr>
-                                <w:sz w:val="21"/>
-                                <w:szCs w:val="21"/>
-                              </w:rPr>
-                              <w:t>(</w:t>
-                            </w:r>
-                            <w:proofErr w:type="gramEnd"/>
-                            <w:r>
-                              <w:rPr>
-                                <w:sz w:val="21"/>
-                                <w:szCs w:val="21"/>
-                              </w:rPr>
-                              <w:t>)</w:t>
+                            <w:r>
+                              <w:rPr>
+                                <w:sz w:val="21"/>
+                                <w:szCs w:val="21"/>
+                              </w:rPr>
+                              <w:t>int getIdOfCurrentPlayer()</w:t>
                             </w:r>
                           </w:p>
                           <w:p>
@@ -1030,32 +615,7 @@
                                 <w:sz w:val="21"/>
                                 <w:szCs w:val="21"/>
                               </w:rPr>
-                              <w:t xml:space="preserve">List&lt;Move&gt; </w:t>
-                            </w:r>
-                            <w:proofErr w:type="spellStart"/>
-                            <w:proofErr w:type="gramStart"/>
-                            <w:r>
-                              <w:rPr>
-                                <w:sz w:val="21"/>
-                                <w:szCs w:val="21"/>
-                              </w:rPr>
-                              <w:t>getMovesHistory</w:t>
-                            </w:r>
-                            <w:proofErr w:type="spellEnd"/>
-                            <w:r>
-                              <w:rPr>
-                                <w:sz w:val="21"/>
-                                <w:szCs w:val="21"/>
-                              </w:rPr>
-                              <w:t>(</w:t>
-                            </w:r>
-                            <w:proofErr w:type="gramEnd"/>
-                            <w:r>
-                              <w:rPr>
-                                <w:sz w:val="21"/>
-                                <w:szCs w:val="21"/>
-                              </w:rPr>
-                              <w:t>)</w:t>
+                              <w:t>List&lt;Move&gt; getMovesHistory()</w:t>
                             </w:r>
                           </w:p>
                           <w:p>
@@ -1070,46 +630,12 @@
                                 <w:szCs w:val="21"/>
                               </w:rPr>
                             </w:pPr>
-                            <w:proofErr w:type="spellStart"/>
-                            <w:r>
-                              <w:rPr>
-                                <w:sz w:val="21"/>
-                                <w:szCs w:val="21"/>
-                              </w:rPr>
-                              <w:t>boolean</w:t>
-                            </w:r>
-                            <w:proofErr w:type="spellEnd"/>
-                            <w:r>
-                              <w:rPr>
-                                <w:sz w:val="21"/>
-                                <w:szCs w:val="21"/>
-                              </w:rPr>
-                              <w:t xml:space="preserve"> </w:t>
-                            </w:r>
-                            <w:proofErr w:type="spellStart"/>
-                            <w:proofErr w:type="gramStart"/>
-                            <w:r>
-                              <w:rPr>
-                                <w:sz w:val="21"/>
-                                <w:szCs w:val="21"/>
-                              </w:rPr>
-                              <w:t>getHasWinner</w:t>
-                            </w:r>
-                            <w:proofErr w:type="spellEnd"/>
-                            <w:r>
-                              <w:rPr>
-                                <w:sz w:val="21"/>
-                                <w:szCs w:val="21"/>
-                              </w:rPr>
-                              <w:t>(</w:t>
-                            </w:r>
-                            <w:proofErr w:type="gramEnd"/>
-                            <w:r>
-                              <w:rPr>
-                                <w:sz w:val="21"/>
-                                <w:szCs w:val="21"/>
-                              </w:rPr>
-                              <w:t>)</w:t>
+                            <w:r>
+                              <w:rPr>
+                                <w:sz w:val="21"/>
+                                <w:szCs w:val="21"/>
+                              </w:rPr>
+                              <w:t>boolean getHasWinner()</w:t>
                             </w:r>
                           </w:p>
                           <w:p>
@@ -1124,46 +650,12 @@
                                 <w:szCs w:val="21"/>
                               </w:rPr>
                             </w:pPr>
-                            <w:proofErr w:type="spellStart"/>
-                            <w:r>
-                              <w:rPr>
-                                <w:sz w:val="21"/>
-                                <w:szCs w:val="21"/>
-                              </w:rPr>
-                              <w:t>boolean</w:t>
-                            </w:r>
-                            <w:proofErr w:type="spellEnd"/>
-                            <w:r>
-                              <w:rPr>
-                                <w:sz w:val="21"/>
-                                <w:szCs w:val="21"/>
-                              </w:rPr>
-                              <w:t xml:space="preserve"> </w:t>
-                            </w:r>
-                            <w:proofErr w:type="spellStart"/>
-                            <w:proofErr w:type="gramStart"/>
-                            <w:r>
-                              <w:rPr>
-                                <w:sz w:val="21"/>
-                                <w:szCs w:val="21"/>
-                              </w:rPr>
-                              <w:t>getIsBoardFull</w:t>
-                            </w:r>
-                            <w:proofErr w:type="spellEnd"/>
-                            <w:r>
-                              <w:rPr>
-                                <w:sz w:val="21"/>
-                                <w:szCs w:val="21"/>
-                              </w:rPr>
-                              <w:t>(</w:t>
-                            </w:r>
-                            <w:proofErr w:type="gramEnd"/>
-                            <w:r>
-                              <w:rPr>
-                                <w:sz w:val="21"/>
-                                <w:szCs w:val="21"/>
-                              </w:rPr>
-                              <w:t>)</w:t>
+                            <w:r>
+                              <w:rPr>
+                                <w:sz w:val="21"/>
+                                <w:szCs w:val="21"/>
+                              </w:rPr>
+                              <w:t>boolean getIsBoardFull()</w:t>
                             </w:r>
                           </w:p>
                           <w:p>
@@ -1183,57 +675,7 @@
                                 <w:sz w:val="21"/>
                                 <w:szCs w:val="21"/>
                               </w:rPr>
-                              <w:t xml:space="preserve">void </w:t>
-                            </w:r>
-                            <w:proofErr w:type="spellStart"/>
-                            <w:proofErr w:type="gramStart"/>
-                            <w:r>
-                              <w:rPr>
-                                <w:sz w:val="21"/>
-                                <w:szCs w:val="21"/>
-                              </w:rPr>
-                              <w:t>setBoardFromSettings</w:t>
-                            </w:r>
-                            <w:proofErr w:type="spellEnd"/>
-                            <w:r>
-                              <w:rPr>
-                                <w:sz w:val="21"/>
-                                <w:szCs w:val="21"/>
-                              </w:rPr>
-                              <w:t>(</w:t>
-                            </w:r>
-                            <w:proofErr w:type="spellStart"/>
-                            <w:proofErr w:type="gramEnd"/>
-                            <w:r>
-                              <w:rPr>
-                                <w:sz w:val="21"/>
-                                <w:szCs w:val="21"/>
-                              </w:rPr>
-                              <w:t>boolean</w:t>
-                            </w:r>
-                            <w:proofErr w:type="spellEnd"/>
-                            <w:r>
-                              <w:rPr>
-                                <w:sz w:val="21"/>
-                                <w:szCs w:val="21"/>
-                              </w:rPr>
-                              <w:t xml:space="preserve"> </w:t>
-                            </w:r>
-                            <w:proofErr w:type="spellStart"/>
-                            <w:r>
-                              <w:rPr>
-                                <w:sz w:val="21"/>
-                                <w:szCs w:val="21"/>
-                              </w:rPr>
-                              <w:t>restartPlayers</w:t>
-                            </w:r>
-                            <w:proofErr w:type="spellEnd"/>
-                            <w:r>
-                              <w:rPr>
-                                <w:sz w:val="21"/>
-                                <w:szCs w:val="21"/>
-                              </w:rPr>
-                              <w:t>)</w:t>
+                              <w:t>void setBoardFromSettings(boolean restartPlayers)</w:t>
                             </w:r>
                           </w:p>
                           <w:p>
@@ -1248,46 +690,12 @@
                                 <w:szCs w:val="21"/>
                               </w:rPr>
                             </w:pPr>
-                            <w:proofErr w:type="spellStart"/>
-                            <w:r>
-                              <w:rPr>
-                                <w:sz w:val="21"/>
-                                <w:szCs w:val="21"/>
-                              </w:rPr>
-                              <w:t>int</w:t>
-                            </w:r>
-                            <w:proofErr w:type="spellEnd"/>
-                            <w:r>
-                              <w:rPr>
-                                <w:sz w:val="21"/>
-                                <w:szCs w:val="21"/>
-                              </w:rPr>
-                              <w:t xml:space="preserve"> </w:t>
-                            </w:r>
-                            <w:proofErr w:type="spellStart"/>
-                            <w:proofErr w:type="gramStart"/>
-                            <w:r>
-                              <w:rPr>
-                                <w:sz w:val="21"/>
-                                <w:szCs w:val="21"/>
-                              </w:rPr>
-                              <w:t>getSequenceLength</w:t>
-                            </w:r>
-                            <w:proofErr w:type="spellEnd"/>
-                            <w:r>
-                              <w:rPr>
-                                <w:sz w:val="21"/>
-                                <w:szCs w:val="21"/>
-                              </w:rPr>
-                              <w:t>(</w:t>
-                            </w:r>
-                            <w:proofErr w:type="gramEnd"/>
-                            <w:r>
-                              <w:rPr>
-                                <w:sz w:val="21"/>
-                                <w:szCs w:val="21"/>
-                              </w:rPr>
-                              <w:t>)</w:t>
+                            <w:r>
+                              <w:rPr>
+                                <w:sz w:val="21"/>
+                                <w:szCs w:val="21"/>
+                              </w:rPr>
+                              <w:t>int getSequenceLength()</w:t>
                             </w:r>
                           </w:p>
                           <w:p>
@@ -1302,46 +710,12 @@
                                 <w:szCs w:val="21"/>
                               </w:rPr>
                             </w:pPr>
-                            <w:proofErr w:type="spellStart"/>
-                            <w:r>
-                              <w:rPr>
-                                <w:sz w:val="21"/>
-                                <w:szCs w:val="21"/>
-                              </w:rPr>
-                              <w:t>int</w:t>
-                            </w:r>
-                            <w:proofErr w:type="spellEnd"/>
-                            <w:r>
-                              <w:rPr>
-                                <w:sz w:val="21"/>
-                                <w:szCs w:val="21"/>
-                              </w:rPr>
-                              <w:t xml:space="preserve"> </w:t>
-                            </w:r>
-                            <w:proofErr w:type="spellStart"/>
-                            <w:proofErr w:type="gramStart"/>
-                            <w:r>
-                              <w:rPr>
-                                <w:sz w:val="21"/>
-                                <w:szCs w:val="21"/>
-                              </w:rPr>
-                              <w:t>getNumberOfPlayersToInitialized</w:t>
-                            </w:r>
-                            <w:proofErr w:type="spellEnd"/>
-                            <w:r>
-                              <w:rPr>
-                                <w:sz w:val="21"/>
-                                <w:szCs w:val="21"/>
-                              </w:rPr>
-                              <w:t>(</w:t>
-                            </w:r>
-                            <w:proofErr w:type="gramEnd"/>
-                            <w:r>
-                              <w:rPr>
-                                <w:sz w:val="21"/>
-                                <w:szCs w:val="21"/>
-                              </w:rPr>
-                              <w:t>)</w:t>
+                            <w:r>
+                              <w:rPr>
+                                <w:sz w:val="21"/>
+                                <w:szCs w:val="21"/>
+                              </w:rPr>
+                              <w:t>int getNumberOfPlayersToInitialized()</w:t>
                             </w:r>
                           </w:p>
                           <w:p>
@@ -2572,23 +1946,7 @@
                                 <w:sz w:val="21"/>
                                 <w:szCs w:val="21"/>
                               </w:rPr>
-                              <w:t xml:space="preserve"> implements </w:t>
-                            </w:r>
-                            <w:proofErr w:type="spellStart"/>
-                            <w:r>
-                              <w:rPr>
-                                <w:sz w:val="21"/>
-                                <w:szCs w:val="21"/>
-                              </w:rPr>
-                              <w:t>GameLogic</w:t>
-                            </w:r>
-                            <w:proofErr w:type="spellEnd"/>
-                            <w:r>
-                              <w:rPr>
-                                <w:sz w:val="21"/>
-                                <w:szCs w:val="21"/>
-                              </w:rPr>
-                              <w:t>:</w:t>
+                              <w:t xml:space="preserve"> implements GameLogic:</w:t>
                             </w:r>
                           </w:p>
                           <w:p>
@@ -2608,33 +1966,8 @@
                                 <w:sz w:val="21"/>
                                 <w:szCs w:val="21"/>
                               </w:rPr>
-                              <w:t xml:space="preserve">final </w:t>
-                            </w:r>
-                            <w:proofErr w:type="spellStart"/>
-                            <w:r>
-                              <w:rPr>
-                                <w:sz w:val="21"/>
-                                <w:szCs w:val="21"/>
-                              </w:rPr>
-                              <w:t>int</w:t>
-                            </w:r>
-                            <w:proofErr w:type="spellEnd"/>
-                            <w:r>
-                              <w:rPr>
-                                <w:sz w:val="21"/>
-                                <w:szCs w:val="21"/>
-                              </w:rPr>
-                              <w:t xml:space="preserve"> </w:t>
-                            </w:r>
-                            <w:proofErr w:type="spellStart"/>
-                            <w:r>
-                              <w:rPr>
-                                <w:sz w:val="21"/>
-                                <w:szCs w:val="21"/>
-                              </w:rPr>
-                              <w:t>maxNumberOfPlayers</w:t>
-                            </w:r>
-                            <w:proofErr w:type="spellEnd"/>
+                              <w:t>final int maxNumberOfPlayers</w:t>
+                            </w:r>
                           </w:p>
                           <w:p>
                             <w:pPr>
@@ -2648,47 +1981,13 @@
                                 <w:szCs w:val="21"/>
                               </w:rPr>
                             </w:pPr>
-                            <w:proofErr w:type="spellStart"/>
-                            <w:r>
-                              <w:rPr>
-                                <w:sz w:val="21"/>
-                                <w:szCs w:val="21"/>
-                              </w:rPr>
-                              <w:t>boolean</w:t>
-                            </w:r>
-                            <w:proofErr w:type="spellEnd"/>
-                            <w:r>
-                              <w:rPr>
-                                <w:sz w:val="21"/>
-                                <w:szCs w:val="21"/>
-                              </w:rPr>
-                              <w:t xml:space="preserve"> </w:t>
-                            </w:r>
-                            <w:proofErr w:type="spellStart"/>
-                            <w:r>
-                              <w:rPr>
-                                <w:sz w:val="21"/>
-                                <w:szCs w:val="21"/>
-                              </w:rPr>
-                              <w:t>hasWinner</w:t>
-                            </w:r>
-                            <w:proofErr w:type="spellEnd"/>
-                            <w:r>
-                              <w:rPr>
-                                <w:sz w:val="21"/>
-                                <w:szCs w:val="21"/>
-                              </w:rPr>
-                              <w:t xml:space="preserve">, </w:t>
-                            </w:r>
-                            <w:proofErr w:type="spellStart"/>
-                            <w:r>
-                              <w:rPr>
-                                <w:sz w:val="21"/>
-                                <w:szCs w:val="21"/>
-                              </w:rPr>
-                              <w:t>isBoardFull</w:t>
-                            </w:r>
-                            <w:proofErr w:type="spellEnd"/>
+                            <w:r>
+                              <w:rPr>
+                                <w:sz w:val="21"/>
+                                <w:szCs w:val="21"/>
+                              </w:rPr>
+                              <w:t>boolean hasWinner, isBoardFull</w:t>
+                            </w:r>
                           </w:p>
                           <w:p>
                             <w:pPr>
@@ -2707,17 +2006,8 @@
                                 <w:sz w:val="21"/>
                                 <w:szCs w:val="21"/>
                               </w:rPr>
-                              <w:t xml:space="preserve">Board </w:t>
-                            </w:r>
-                            <w:proofErr w:type="spellStart"/>
-                            <w:r>
-                              <w:rPr>
-                                <w:sz w:val="21"/>
-                                <w:szCs w:val="21"/>
-                              </w:rPr>
-                              <w:t>board</w:t>
-                            </w:r>
-                            <w:proofErr w:type="spellEnd"/>
+                              <w:t>Board board</w:t>
+                            </w:r>
                           </w:p>
                           <w:p>
                             <w:pPr>
@@ -2736,17 +2026,8 @@
                                 <w:sz w:val="21"/>
                                 <w:szCs w:val="21"/>
                               </w:rPr>
-                              <w:t xml:space="preserve">Date </w:t>
-                            </w:r>
-                            <w:proofErr w:type="spellStart"/>
-                            <w:r>
-                              <w:rPr>
-                                <w:sz w:val="21"/>
-                                <w:szCs w:val="21"/>
-                              </w:rPr>
-                              <w:t>startingTime</w:t>
-                            </w:r>
-                            <w:proofErr w:type="spellEnd"/>
+                              <w:t>Date startingTime</w:t>
+                            </w:r>
                           </w:p>
                           <w:p>
                             <w:pPr>
@@ -2760,31 +2041,13 @@
                                 <w:szCs w:val="21"/>
                               </w:rPr>
                             </w:pPr>
-                            <w:proofErr w:type="spellStart"/>
-                            <w:r>
-                              <w:rPr>
-                                <w:sz w:val="21"/>
-                                <w:szCs w:val="21"/>
-                              </w:rPr>
-                              <w:t>GameSettings</w:t>
-                            </w:r>
-                            <w:proofErr w:type="spellEnd"/>
-                            <w:r>
-                              <w:rPr>
-                                <w:sz w:val="21"/>
-                                <w:szCs w:val="21"/>
-                              </w:rPr>
-                              <w:t xml:space="preserve"> </w:t>
-                            </w:r>
-                            <w:proofErr w:type="spellStart"/>
-                            <w:r>
-                              <w:rPr>
-                                <w:sz w:val="21"/>
-                                <w:szCs w:val="21"/>
-                              </w:rPr>
-                              <w:t>gameSettings</w:t>
-                            </w:r>
-                            <w:proofErr w:type="spellEnd"/>
+                            <w:r>
+                              <w:rPr>
+                                <w:sz w:val="21"/>
+                                <w:szCs w:val="21"/>
+                              </w:rPr>
+                              <w:t>GameSettings gameSettings</w:t>
+                            </w:r>
                           </w:p>
                           <w:p>
                             <w:pPr>
@@ -2823,17 +2086,8 @@
                                 <w:sz w:val="21"/>
                                 <w:szCs w:val="21"/>
                               </w:rPr>
-                              <w:t xml:space="preserve">Player </w:t>
-                            </w:r>
-                            <w:proofErr w:type="spellStart"/>
-                            <w:r>
-                              <w:rPr>
-                                <w:sz w:val="21"/>
-                                <w:szCs w:val="21"/>
-                              </w:rPr>
-                              <w:t>currentPlayer</w:t>
-                            </w:r>
-                            <w:proofErr w:type="spellEnd"/>
+                              <w:t>Player currentPlayer</w:t>
+                            </w:r>
                           </w:p>
                           <w:p>
                             <w:pPr>
@@ -2852,17 +2106,8 @@
                                 <w:sz w:val="21"/>
                                 <w:szCs w:val="21"/>
                               </w:rPr>
-                              <w:t xml:space="preserve">List&lt;Move&gt; </w:t>
-                            </w:r>
-                            <w:proofErr w:type="spellStart"/>
-                            <w:r>
-                              <w:rPr>
-                                <w:sz w:val="21"/>
-                                <w:szCs w:val="21"/>
-                              </w:rPr>
-                              <w:t>playedMoves</w:t>
-                            </w:r>
-                            <w:proofErr w:type="spellEnd"/>
+                              <w:t>List&lt;Move&gt; playedMoves</w:t>
+                            </w:r>
                           </w:p>
                         </w:txbxContent>
                       </wps:txbx>
@@ -3278,7 +2523,6 @@
                                 <w:szCs w:val="21"/>
                               </w:rPr>
                             </w:pPr>
-                            <w:proofErr w:type="spellStart"/>
                             <w:r>
                               <w:rPr>
                                 <w:b/>
@@ -3287,18 +2531,7 @@
                                 <w:sz w:val="21"/>
                                 <w:szCs w:val="21"/>
                               </w:rPr>
-                              <w:t>Enum</w:t>
-                            </w:r>
-                            <w:proofErr w:type="spellEnd"/>
-                            <w:r>
-                              <w:rPr>
-                                <w:b/>
-                                <w:bCs/>
-                                <w:color w:val="538135" w:themeColor="accent6" w:themeShade="BF"/>
-                                <w:sz w:val="21"/>
-                                <w:szCs w:val="21"/>
-                              </w:rPr>
-                              <w:t xml:space="preserve"> class </w:t>
+                              <w:t xml:space="preserve">Enum class </w:t>
                             </w:r>
                             <w:r>
                               <w:rPr>
@@ -3489,37 +2722,12 @@
                                 <w:szCs w:val="21"/>
                               </w:rPr>
                             </w:pPr>
-                            <w:proofErr w:type="spellStart"/>
-                            <w:r>
-                              <w:rPr>
-                                <w:sz w:val="21"/>
-                                <w:szCs w:val="21"/>
-                              </w:rPr>
-                              <w:t>int</w:t>
-                            </w:r>
-                            <w:proofErr w:type="spellEnd"/>
-                            <w:r>
-                              <w:rPr>
-                                <w:sz w:val="21"/>
-                                <w:szCs w:val="21"/>
-                              </w:rPr>
-                              <w:t xml:space="preserve"> </w:t>
-                            </w:r>
-                            <w:proofErr w:type="spellStart"/>
-                            <w:r>
-                              <w:rPr>
-                                <w:sz w:val="21"/>
-                                <w:szCs w:val="21"/>
-                              </w:rPr>
-                              <w:t>numOfTurnsPlayed</w:t>
-                            </w:r>
-                            <w:proofErr w:type="spellEnd"/>
-                            <w:r>
-                              <w:rPr>
-                                <w:sz w:val="21"/>
-                                <w:szCs w:val="21"/>
-                              </w:rPr>
-                              <w:t>, id</w:t>
+                            <w:r>
+                              <w:rPr>
+                                <w:sz w:val="21"/>
+                                <w:szCs w:val="21"/>
+                              </w:rPr>
+                              <w:t>int numOfTurnsPlayed, id</w:t>
                             </w:r>
                           </w:p>
                           <w:p>
@@ -3534,31 +2742,13 @@
                                 <w:szCs w:val="21"/>
                               </w:rPr>
                             </w:pPr>
-                            <w:proofErr w:type="spellStart"/>
-                            <w:r>
-                              <w:rPr>
-                                <w:sz w:val="21"/>
-                                <w:szCs w:val="21"/>
-                              </w:rPr>
-                              <w:t>PlayerTypes</w:t>
-                            </w:r>
-                            <w:proofErr w:type="spellEnd"/>
-                            <w:r>
-                              <w:rPr>
-                                <w:sz w:val="21"/>
-                                <w:szCs w:val="21"/>
-                              </w:rPr>
-                              <w:t xml:space="preserve"> </w:t>
-                            </w:r>
-                            <w:proofErr w:type="spellStart"/>
-                            <w:r>
-                              <w:rPr>
-                                <w:sz w:val="21"/>
-                                <w:szCs w:val="21"/>
-                              </w:rPr>
-                              <w:t>playerType</w:t>
-                            </w:r>
-                            <w:proofErr w:type="spellEnd"/>
+                            <w:r>
+                              <w:rPr>
+                                <w:sz w:val="21"/>
+                                <w:szCs w:val="21"/>
+                              </w:rPr>
+                              <w:t>PlayerTypes playerType</w:t>
+                            </w:r>
                           </w:p>
                           <w:p>
                             <w:pPr>
@@ -4275,7 +3465,6 @@
                                 <w:szCs w:val="21"/>
                               </w:rPr>
                             </w:pPr>
-                            <w:proofErr w:type="spellStart"/>
                             <w:r>
                               <w:rPr>
                                 <w:sz w:val="21"/>
@@ -4288,48 +3477,15 @@
                                 <w:sz w:val="21"/>
                                 <w:szCs w:val="21"/>
                               </w:rPr>
-                              <w:t>nt</w:t>
-                            </w:r>
-                            <w:proofErr w:type="spellEnd"/>
-                            <w:r>
-                              <w:rPr>
-                                <w:sz w:val="21"/>
-                                <w:szCs w:val="21"/>
-                              </w:rPr>
-                              <w:t xml:space="preserve"> </w:t>
-                            </w:r>
-                            <w:r>
-                              <w:rPr>
-                                <w:sz w:val="21"/>
-                                <w:szCs w:val="21"/>
-                              </w:rPr>
-                              <w:t xml:space="preserve">rows, cols, </w:t>
-                            </w:r>
-                            <w:proofErr w:type="spellStart"/>
-                            <w:r>
-                              <w:rPr>
-                                <w:sz w:val="21"/>
-                                <w:szCs w:val="21"/>
-                              </w:rPr>
-                              <w:t>winningPlayer</w:t>
-                            </w:r>
-                            <w:proofErr w:type="spellEnd"/>
-                            <w:r>
-                              <w:rPr>
-                                <w:sz w:val="21"/>
-                                <w:szCs w:val="21"/>
-                              </w:rPr>
-                              <w:t xml:space="preserve">, </w:t>
-                            </w:r>
-                            <w:proofErr w:type="spellStart"/>
-                            <w:r>
-                              <w:rPr>
-                                <w:sz w:val="21"/>
-                                <w:szCs w:val="21"/>
-                              </w:rPr>
-                              <w:t>emptySapces</w:t>
-                            </w:r>
-                            <w:proofErr w:type="spellEnd"/>
+                              <w:t xml:space="preserve">nt </w:t>
+                            </w:r>
+                            <w:r>
+                              <w:rPr>
+                                <w:sz w:val="21"/>
+                                <w:szCs w:val="21"/>
+                              </w:rPr>
+                              <w:t>rows, cols, winningPlayer, emptySapces</w:t>
+                            </w:r>
                           </w:p>
                           <w:p>
                             <w:pPr>
@@ -4343,21 +3499,12 @@
                                 <w:szCs w:val="21"/>
                               </w:rPr>
                             </w:pPr>
-                            <w:proofErr w:type="gramStart"/>
-                            <w:r>
-                              <w:rPr>
-                                <w:sz w:val="21"/>
-                                <w:szCs w:val="21"/>
-                              </w:rPr>
-                              <w:t>Col[</w:t>
-                            </w:r>
-                            <w:proofErr w:type="gramEnd"/>
-                            <w:r>
-                              <w:rPr>
-                                <w:sz w:val="21"/>
-                                <w:szCs w:val="21"/>
-                              </w:rPr>
-                              <w:t xml:space="preserve">] </w:t>
+                            <w:r>
+                              <w:rPr>
+                                <w:sz w:val="21"/>
+                                <w:szCs w:val="21"/>
+                              </w:rPr>
+                              <w:t xml:space="preserve">Col[] </w:t>
                             </w:r>
                             <w:r>
                               <w:rPr>
@@ -4379,7 +3526,6 @@
                                 <w:szCs w:val="21"/>
                               </w:rPr>
                             </w:pPr>
-                            <w:proofErr w:type="spellStart"/>
                             <w:r>
                               <w:rPr>
                                 <w:sz w:val="21"/>
@@ -4392,25 +3538,8 @@
                                 <w:sz w:val="21"/>
                                 <w:szCs w:val="21"/>
                               </w:rPr>
-                              <w:t>oolean</w:t>
-                            </w:r>
-                            <w:proofErr w:type="spellEnd"/>
-                            <w:r>
-                              <w:rPr>
-                                <w:sz w:val="21"/>
-                                <w:szCs w:val="21"/>
-                              </w:rPr>
-                              <w:t xml:space="preserve"> </w:t>
-                            </w:r>
-                            <w:proofErr w:type="spellStart"/>
-                            <w:r>
-                              <w:rPr>
-                                <w:sz w:val="21"/>
-                                <w:szCs w:val="21"/>
-                              </w:rPr>
-                              <w:t>hasWinner</w:t>
-                            </w:r>
-                            <w:proofErr w:type="spellEnd"/>
+                              <w:t>oolean hasWinner</w:t>
+                            </w:r>
                           </w:p>
                         </w:txbxContent>
                       </wps:txbx>
@@ -4689,7 +3818,6 @@
                               </w:rPr>
                               <w:t xml:space="preserve">Class </w:t>
                             </w:r>
-                            <w:proofErr w:type="spellStart"/>
                             <w:r>
                               <w:rPr>
                                 <w:b/>
@@ -4699,7 +3827,6 @@
                               </w:rPr>
                               <w:t>GameSettings</w:t>
                             </w:r>
-                            <w:proofErr w:type="spellEnd"/>
                             <w:r>
                               <w:rPr>
                                 <w:sz w:val="21"/>
@@ -4720,7 +3847,6 @@
                                 <w:szCs w:val="21"/>
                               </w:rPr>
                             </w:pPr>
-                            <w:proofErr w:type="spellStart"/>
                             <w:r>
                               <w:rPr>
                                 <w:sz w:val="21"/>
@@ -4728,55 +3854,13 @@
                               </w:rPr>
                               <w:t>int</w:t>
                             </w:r>
-                            <w:proofErr w:type="spellEnd"/>
-                            <w:r>
-                              <w:rPr>
-                                <w:sz w:val="21"/>
-                                <w:szCs w:val="21"/>
-                              </w:rPr>
-                              <w:t xml:space="preserve"> target, </w:t>
-                            </w:r>
-                            <w:proofErr w:type="spellStart"/>
-                            <w:r>
-                              <w:rPr>
-                                <w:sz w:val="21"/>
-                                <w:szCs w:val="21"/>
-                              </w:rPr>
-                              <w:t>boardNumRows</w:t>
-                            </w:r>
-                            <w:proofErr w:type="spellEnd"/>
-                            <w:r>
-                              <w:rPr>
-                                <w:sz w:val="21"/>
-                                <w:szCs w:val="21"/>
-                              </w:rPr>
-                              <w:t xml:space="preserve">, </w:t>
-                            </w:r>
-                            <w:proofErr w:type="spellStart"/>
-                            <w:r>
-                              <w:rPr>
-                                <w:sz w:val="21"/>
-                                <w:szCs w:val="21"/>
-                              </w:rPr>
-                              <w:t>boardNumCols</w:t>
-                            </w:r>
-                            <w:proofErr w:type="spellEnd"/>
-                            <w:r>
-                              <w:rPr>
-                                <w:sz w:val="21"/>
-                                <w:szCs w:val="21"/>
-                              </w:rPr>
-                              <w:t xml:space="preserve">, </w:t>
-                            </w:r>
-                            <w:proofErr w:type="spellStart"/>
-                            <w:r>
-                              <w:rPr>
-                                <w:sz w:val="21"/>
-                                <w:szCs w:val="21"/>
-                              </w:rPr>
-                              <w:t>numOfPlayers</w:t>
-                            </w:r>
-                            <w:proofErr w:type="spellEnd"/>
+                            <w:r>
+                              <w:rPr>
+                                <w:sz w:val="21"/>
+                                <w:szCs w:val="21"/>
+                              </w:rPr>
+                              <w:t xml:space="preserve"> target, boardNumRows, boardNumCols, numOfPlayers</w:t>
+                            </w:r>
                           </w:p>
                           <w:p>
                             <w:pPr>
@@ -4790,31 +3874,13 @@
                                 <w:szCs w:val="21"/>
                               </w:rPr>
                             </w:pPr>
-                            <w:proofErr w:type="spellStart"/>
-                            <w:r>
-                              <w:rPr>
-                                <w:sz w:val="21"/>
-                                <w:szCs w:val="21"/>
-                              </w:rPr>
-                              <w:t>GameVariant</w:t>
-                            </w:r>
-                            <w:proofErr w:type="spellEnd"/>
-                            <w:r>
-                              <w:rPr>
-                                <w:sz w:val="21"/>
-                                <w:szCs w:val="21"/>
-                              </w:rPr>
-                              <w:t xml:space="preserve"> </w:t>
-                            </w:r>
-                            <w:proofErr w:type="spellStart"/>
-                            <w:r>
-                              <w:rPr>
-                                <w:sz w:val="21"/>
-                                <w:szCs w:val="21"/>
-                              </w:rPr>
-                              <w:t>gameVariant</w:t>
-                            </w:r>
-                            <w:proofErr w:type="spellEnd"/>
+                            <w:r>
+                              <w:rPr>
+                                <w:sz w:val="21"/>
+                                <w:szCs w:val="21"/>
+                              </w:rPr>
+                              <w:t>GameVariant gameVariant</w:t>
+                            </w:r>
                           </w:p>
                           <w:p>
                             <w:pPr>
@@ -4828,31 +3894,13 @@
                                 <w:szCs w:val="21"/>
                               </w:rPr>
                             </w:pPr>
-                            <w:proofErr w:type="spellStart"/>
-                            <w:r>
-                              <w:rPr>
-                                <w:sz w:val="21"/>
-                                <w:szCs w:val="21"/>
-                              </w:rPr>
-                              <w:t>GameType</w:t>
-                            </w:r>
-                            <w:proofErr w:type="spellEnd"/>
-                            <w:r>
-                              <w:rPr>
-                                <w:sz w:val="21"/>
-                                <w:szCs w:val="21"/>
-                              </w:rPr>
-                              <w:t xml:space="preserve"> </w:t>
-                            </w:r>
-                            <w:proofErr w:type="spellStart"/>
-                            <w:r>
-                              <w:rPr>
-                                <w:sz w:val="21"/>
-                                <w:szCs w:val="21"/>
-                              </w:rPr>
-                              <w:t>gameType</w:t>
-                            </w:r>
-                            <w:proofErr w:type="spellEnd"/>
+                            <w:r>
+                              <w:rPr>
+                                <w:sz w:val="21"/>
+                                <w:szCs w:val="21"/>
+                              </w:rPr>
+                              <w:t>GameType gameType</w:t>
+                            </w:r>
                           </w:p>
                           <w:p>
                             <w:pPr>
@@ -4871,17 +3919,8 @@
                                 <w:sz w:val="21"/>
                                 <w:szCs w:val="21"/>
                               </w:rPr>
-                              <w:t xml:space="preserve">String </w:t>
-                            </w:r>
-                            <w:proofErr w:type="spellStart"/>
-                            <w:r>
-                              <w:rPr>
-                                <w:sz w:val="21"/>
-                                <w:szCs w:val="21"/>
-                              </w:rPr>
-                              <w:t>settingFilesPath</w:t>
-                            </w:r>
-                            <w:proofErr w:type="spellEnd"/>
+                              <w:t>String settingFilesPath</w:t>
+                            </w:r>
                           </w:p>
                         </w:txbxContent>
                       </wps:txbx>
@@ -5220,33 +4259,8 @@
                                 <w:sz w:val="21"/>
                                 <w:szCs w:val="21"/>
                               </w:rPr>
-                              <w:t xml:space="preserve">Static </w:t>
-                            </w:r>
-                            <w:proofErr w:type="spellStart"/>
-                            <w:r>
-                              <w:rPr>
-                                <w:sz w:val="21"/>
-                                <w:szCs w:val="21"/>
-                              </w:rPr>
-                              <w:t>int</w:t>
-                            </w:r>
-                            <w:proofErr w:type="spellEnd"/>
-                            <w:r>
-                              <w:rPr>
-                                <w:sz w:val="21"/>
-                                <w:szCs w:val="21"/>
-                              </w:rPr>
-                              <w:t xml:space="preserve"> </w:t>
-                            </w:r>
-                            <w:proofErr w:type="spellStart"/>
-                            <w:r>
-                              <w:rPr>
-                                <w:sz w:val="21"/>
-                                <w:szCs w:val="21"/>
-                              </w:rPr>
-                              <w:t>movesCount</w:t>
-                            </w:r>
-                            <w:proofErr w:type="spellEnd"/>
+                              <w:t>Static int movesCount</w:t>
+                            </w:r>
                           </w:p>
                           <w:p>
                             <w:pPr>
@@ -5260,53 +4274,12 @@
                                 <w:szCs w:val="21"/>
                               </w:rPr>
                             </w:pPr>
-                            <w:proofErr w:type="spellStart"/>
-                            <w:r>
-                              <w:rPr>
-                                <w:sz w:val="21"/>
-                                <w:szCs w:val="21"/>
-                              </w:rPr>
-                              <w:t>int</w:t>
-                            </w:r>
-                            <w:proofErr w:type="spellEnd"/>
-                            <w:r>
-                              <w:rPr>
-                                <w:sz w:val="21"/>
-                                <w:szCs w:val="21"/>
-                              </w:rPr>
-                              <w:t xml:space="preserve"> </w:t>
-                            </w:r>
-                            <w:proofErr w:type="spellStart"/>
-                            <w:r>
-                              <w:rPr>
-                                <w:sz w:val="21"/>
-                                <w:szCs w:val="21"/>
-                              </w:rPr>
-                              <w:t>moveIndex</w:t>
-                            </w:r>
-                            <w:proofErr w:type="spellEnd"/>
-                            <w:r>
-                              <w:rPr>
-                                <w:sz w:val="21"/>
-                                <w:szCs w:val="21"/>
-                              </w:rPr>
-                              <w:t xml:space="preserve">, </w:t>
-                            </w:r>
-                            <w:proofErr w:type="spellStart"/>
-                            <w:r>
-                              <w:rPr>
-                                <w:sz w:val="21"/>
-                                <w:szCs w:val="21"/>
-                              </w:rPr>
-                              <w:t>playerID</w:t>
-                            </w:r>
-                            <w:proofErr w:type="spellEnd"/>
-                            <w:r>
-                              <w:rPr>
-                                <w:sz w:val="21"/>
-                                <w:szCs w:val="21"/>
-                              </w:rPr>
-                              <w:t>, col</w:t>
+                            <w:r>
+                              <w:rPr>
+                                <w:sz w:val="21"/>
+                                <w:szCs w:val="21"/>
+                              </w:rPr>
+                              <w:t>int moveIndex, playerID, col</w:t>
                             </w:r>
                           </w:p>
                         </w:txbxContent>
@@ -5654,7 +4627,6 @@
                                 <w:szCs w:val="21"/>
                               </w:rPr>
                             </w:pPr>
-                            <w:proofErr w:type="spellStart"/>
                             <w:r>
                               <w:rPr>
                                 <w:sz w:val="21"/>
@@ -5667,57 +4639,8 @@
                                 <w:sz w:val="21"/>
                                 <w:szCs w:val="21"/>
                               </w:rPr>
-                              <w:t>nt</w:t>
-                            </w:r>
-                            <w:proofErr w:type="spellEnd"/>
-                            <w:r>
-                              <w:rPr>
-                                <w:sz w:val="21"/>
-                                <w:szCs w:val="21"/>
-                              </w:rPr>
-                              <w:t xml:space="preserve"> </w:t>
-                            </w:r>
-                            <w:proofErr w:type="spellStart"/>
-                            <w:r>
-                              <w:rPr>
-                                <w:sz w:val="21"/>
-                                <w:szCs w:val="21"/>
-                              </w:rPr>
-                              <w:t>colNumber</w:t>
-                            </w:r>
-                            <w:proofErr w:type="spellEnd"/>
-                            <w:r>
-                              <w:rPr>
-                                <w:sz w:val="21"/>
-                                <w:szCs w:val="21"/>
-                              </w:rPr>
-                              <w:t xml:space="preserve">, </w:t>
-                            </w:r>
-                            <w:proofErr w:type="spellStart"/>
-                            <w:r>
-                              <w:rPr>
-                                <w:sz w:val="21"/>
-                                <w:szCs w:val="21"/>
-                              </w:rPr>
-                              <w:t>freeSpaces</w:t>
-                            </w:r>
-                            <w:proofErr w:type="spellEnd"/>
-                            <w:r>
-                              <w:rPr>
-                                <w:sz w:val="21"/>
-                                <w:szCs w:val="21"/>
-                              </w:rPr>
-                              <w:t xml:space="preserve">, </w:t>
-                            </w:r>
-                            <w:proofErr w:type="spellStart"/>
-                            <w:r>
-                              <w:rPr>
-                                <w:sz w:val="21"/>
-                                <w:szCs w:val="21"/>
-                              </w:rPr>
-                              <w:t>lastRowInserted</w:t>
-                            </w:r>
-                            <w:proofErr w:type="spellEnd"/>
+                              <w:t>nt colNumber, freeSpaces, lastRowInserted</w:t>
+                            </w:r>
                           </w:p>
                           <w:p>
                             <w:pPr>
@@ -5731,21 +4654,12 @@
                                 <w:szCs w:val="21"/>
                               </w:rPr>
                             </w:pPr>
-                            <w:proofErr w:type="gramStart"/>
-                            <w:r>
-                              <w:rPr>
-                                <w:sz w:val="21"/>
-                                <w:szCs w:val="21"/>
-                              </w:rPr>
-                              <w:t>Disc[</w:t>
-                            </w:r>
-                            <w:proofErr w:type="gramEnd"/>
-                            <w:r>
-                              <w:rPr>
-                                <w:sz w:val="21"/>
-                                <w:szCs w:val="21"/>
-                              </w:rPr>
-                              <w:t>] discs</w:t>
+                            <w:r>
+                              <w:rPr>
+                                <w:sz w:val="21"/>
+                                <w:szCs w:val="21"/>
+                              </w:rPr>
+                              <w:t>Disc[] discs</w:t>
                             </w:r>
                           </w:p>
                         </w:txbxContent>
@@ -6104,21 +5018,12 @@
                                 <w:szCs w:val="21"/>
                               </w:rPr>
                             </w:pPr>
-                            <w:proofErr w:type="gramStart"/>
-                            <w:r>
-                              <w:rPr>
-                                <w:sz w:val="21"/>
-                                <w:szCs w:val="21"/>
-                              </w:rPr>
-                              <w:t xml:space="preserve">Position  </w:t>
-                            </w:r>
-                            <w:proofErr w:type="spellStart"/>
-                            <w:r>
-                              <w:rPr>
-                                <w:sz w:val="21"/>
-                                <w:szCs w:val="21"/>
-                              </w:rPr>
-                              <w:t>p</w:t>
+                            <w:r>
+                              <w:rPr>
+                                <w:sz w:val="21"/>
+                                <w:szCs w:val="21"/>
+                              </w:rPr>
+                              <w:t>Position  p</w:t>
                             </w:r>
                             <w:r>
                               <w:rPr>
@@ -6127,8 +5032,6 @@
                               </w:rPr>
                               <w:t>osition</w:t>
                             </w:r>
-                            <w:proofErr w:type="spellEnd"/>
-                            <w:proofErr w:type="gramEnd"/>
                           </w:p>
                           <w:p>
                             <w:pPr>
@@ -6142,33 +5045,13 @@
                                 <w:szCs w:val="21"/>
                               </w:rPr>
                             </w:pPr>
-                            <w:proofErr w:type="spellStart"/>
-                            <w:proofErr w:type="gramStart"/>
-                            <w:r>
-                              <w:rPr>
-                                <w:sz w:val="21"/>
-                                <w:szCs w:val="21"/>
-                              </w:rPr>
-                              <w:t>int</w:t>
-                            </w:r>
-                            <w:proofErr w:type="spellEnd"/>
-                            <w:r>
-                              <w:rPr>
-                                <w:sz w:val="21"/>
-                                <w:szCs w:val="21"/>
-                              </w:rPr>
-                              <w:t xml:space="preserve">  </w:t>
-                            </w:r>
-                            <w:proofErr w:type="spellStart"/>
-                            <w:r>
-                              <w:rPr>
-                                <w:sz w:val="21"/>
-                                <w:szCs w:val="21"/>
-                              </w:rPr>
-                              <w:t>discOfPlayer</w:t>
-                            </w:r>
-                            <w:proofErr w:type="spellEnd"/>
-                            <w:proofErr w:type="gramEnd"/>
+                            <w:r>
+                              <w:rPr>
+                                <w:sz w:val="21"/>
+                                <w:szCs w:val="21"/>
+                              </w:rPr>
+                              <w:t>int  discOfPlayer</w:t>
+                            </w:r>
                           </w:p>
                           <w:p>
                             <w:pPr>
@@ -6187,17 +5070,8 @@
                                 <w:sz w:val="21"/>
                                 <w:szCs w:val="21"/>
                               </w:rPr>
-                              <w:t xml:space="preserve">Map&lt;Directions, Disc&gt; </w:t>
-                            </w:r>
-                            <w:proofErr w:type="spellStart"/>
-                            <w:r>
-                              <w:rPr>
-                                <w:sz w:val="21"/>
-                                <w:szCs w:val="21"/>
-                              </w:rPr>
-                              <w:t>discsArround</w:t>
-                            </w:r>
-                            <w:proofErr w:type="spellEnd"/>
+                              <w:t>Map&lt;Directions, Disc&gt; discsArround</w:t>
+                            </w:r>
                           </w:p>
                         </w:txbxContent>
                       </wps:txbx>
@@ -6521,7 +5395,6 @@
                                 <w:szCs w:val="21"/>
                               </w:rPr>
                             </w:pPr>
-                            <w:proofErr w:type="spellStart"/>
                             <w:r>
                               <w:rPr>
                                 <w:b/>
@@ -6530,30 +5403,17 @@
                                 <w:sz w:val="21"/>
                                 <w:szCs w:val="21"/>
                               </w:rPr>
-                              <w:t>Enum</w:t>
-                            </w:r>
-                            <w:proofErr w:type="spellEnd"/>
+                              <w:t xml:space="preserve">Enum class </w:t>
+                            </w:r>
                             <w:r>
                               <w:rPr>
                                 <w:b/>
                                 <w:bCs/>
-                                <w:color w:val="538135" w:themeColor="accent6" w:themeShade="BF"/>
-                                <w:sz w:val="21"/>
-                                <w:szCs w:val="21"/>
-                              </w:rPr>
-                              <w:t xml:space="preserve"> class </w:t>
-                            </w:r>
-                            <w:proofErr w:type="spellStart"/>
-                            <w:r>
-                              <w:rPr>
-                                <w:b/>
-                                <w:bCs/>
                                 <w:sz w:val="21"/>
                                 <w:szCs w:val="21"/>
                               </w:rPr>
                               <w:t>MenuChoice</w:t>
                             </w:r>
-                            <w:proofErr w:type="spellEnd"/>
                             <w:r>
                               <w:rPr>
                                 <w:sz w:val="21"/>
@@ -6752,33 +5612,8 @@
                                 <w:sz w:val="21"/>
                                 <w:szCs w:val="21"/>
                               </w:rPr>
-                              <w:t xml:space="preserve">String </w:t>
-                            </w:r>
-                            <w:proofErr w:type="spellStart"/>
-                            <w:r>
-                              <w:rPr>
-                                <w:sz w:val="21"/>
-                                <w:szCs w:val="21"/>
-                              </w:rPr>
-                              <w:t>xmlPath</w:t>
-                            </w:r>
-                            <w:proofErr w:type="spellEnd"/>
-                            <w:r>
-                              <w:rPr>
-                                <w:sz w:val="21"/>
-                                <w:szCs w:val="21"/>
-                              </w:rPr>
-                              <w:t xml:space="preserve">, </w:t>
-                            </w:r>
-                            <w:proofErr w:type="spellStart"/>
-                            <w:r>
-                              <w:rPr>
-                                <w:sz w:val="21"/>
-                                <w:szCs w:val="21"/>
-                              </w:rPr>
-                              <w:t>savedGamePath</w:t>
-                            </w:r>
-                            <w:proofErr w:type="spellEnd"/>
+                              <w:t>String xmlPath, savedGamePath</w:t>
+                            </w:r>
                           </w:p>
                           <w:p>
                             <w:pPr>
@@ -6792,47 +5627,13 @@
                                 <w:szCs w:val="21"/>
                               </w:rPr>
                             </w:pPr>
-                            <w:proofErr w:type="spellStart"/>
-                            <w:r>
-                              <w:rPr>
-                                <w:sz w:val="21"/>
-                                <w:szCs w:val="21"/>
-                              </w:rPr>
-                              <w:t>PrintMessages</w:t>
-                            </w:r>
-                            <w:proofErr w:type="spellEnd"/>
-                            <w:r>
-                              <w:rPr>
-                                <w:sz w:val="21"/>
-                                <w:szCs w:val="21"/>
-                              </w:rPr>
-                              <w:t xml:space="preserve"> </w:t>
-                            </w:r>
-                            <w:proofErr w:type="spellStart"/>
-                            <w:r>
-                              <w:rPr>
-                                <w:sz w:val="21"/>
-                                <w:szCs w:val="21"/>
-                              </w:rPr>
-                              <w:t>winningMessage</w:t>
-                            </w:r>
-                            <w:proofErr w:type="spellEnd"/>
-                            <w:r>
-                              <w:rPr>
-                                <w:sz w:val="21"/>
-                                <w:szCs w:val="21"/>
-                              </w:rPr>
-                              <w:t xml:space="preserve">, </w:t>
-                            </w:r>
-                            <w:proofErr w:type="spellStart"/>
-                            <w:r>
-                              <w:rPr>
-                                <w:sz w:val="21"/>
-                                <w:szCs w:val="21"/>
-                              </w:rPr>
-                              <w:t>endGame</w:t>
-                            </w:r>
-                            <w:proofErr w:type="spellEnd"/>
+                            <w:r>
+                              <w:rPr>
+                                <w:sz w:val="21"/>
+                                <w:szCs w:val="21"/>
+                              </w:rPr>
+                              <w:t>PrintMessages winningMessage, endGame</w:t>
+                            </w:r>
                           </w:p>
                           <w:p>
                             <w:pPr>
@@ -6851,65 +5652,8 @@
                                 <w:sz w:val="21"/>
                                 <w:szCs w:val="21"/>
                               </w:rPr>
-                              <w:t xml:space="preserve">Menu </w:t>
-                            </w:r>
-                            <w:proofErr w:type="spellStart"/>
-                            <w:r>
-                              <w:rPr>
-                                <w:sz w:val="21"/>
-                                <w:szCs w:val="21"/>
-                              </w:rPr>
-                              <w:t>primaryMenu_noRestart</w:t>
-                            </w:r>
-                            <w:proofErr w:type="spellEnd"/>
-                            <w:r>
-                              <w:rPr>
-                                <w:sz w:val="21"/>
-                                <w:szCs w:val="21"/>
-                              </w:rPr>
-                              <w:t xml:space="preserve">, </w:t>
-                            </w:r>
-                            <w:proofErr w:type="spellStart"/>
-                            <w:r>
-                              <w:rPr>
-                                <w:sz w:val="21"/>
-                                <w:szCs w:val="21"/>
-                              </w:rPr>
-                              <w:t>primaryMenu_</w:t>
-                            </w:r>
-                            <w:proofErr w:type="gramStart"/>
-                            <w:r>
-                              <w:rPr>
-                                <w:sz w:val="21"/>
-                                <w:szCs w:val="21"/>
-                              </w:rPr>
-                              <w:t>wRestart</w:t>
-                            </w:r>
-                            <w:proofErr w:type="spellEnd"/>
-                            <w:r>
-                              <w:rPr>
-                                <w:sz w:val="21"/>
-                                <w:szCs w:val="21"/>
-                              </w:rPr>
-                              <w:t xml:space="preserve"> ,</w:t>
-                            </w:r>
-                            <w:proofErr w:type="gramEnd"/>
-                            <w:r>
-                              <w:rPr>
-                                <w:sz w:val="21"/>
-                                <w:szCs w:val="21"/>
-                              </w:rPr>
-                              <w:t xml:space="preserve"> </w:t>
-                            </w:r>
-                            <w:proofErr w:type="spellStart"/>
-                            <w:r>
-                              <w:rPr>
-                                <w:sz w:val="21"/>
-                                <w:szCs w:val="21"/>
-                              </w:rPr>
-                              <w:t>gameMenu</w:t>
-                            </w:r>
-                            <w:proofErr w:type="spellEnd"/>
+                              <w:t>Menu primaryMenu_noRestart, primaryMenu_wRestart , gameMenu</w:t>
+                            </w:r>
                           </w:p>
                           <w:p>
                             <w:pPr>
@@ -6923,7 +5667,6 @@
                                 <w:szCs w:val="21"/>
                               </w:rPr>
                             </w:pPr>
-                            <w:proofErr w:type="spellStart"/>
                             <w:r>
                               <w:rPr>
                                 <w:b/>
@@ -6933,23 +5676,13 @@
                               </w:rPr>
                               <w:t>GameLogic</w:t>
                             </w:r>
-                            <w:proofErr w:type="spellEnd"/>
-                            <w:r>
-                              <w:rPr>
-                                <w:sz w:val="21"/>
-                                <w:szCs w:val="21"/>
-                              </w:rPr>
-                              <w:t xml:space="preserve"> </w:t>
-                            </w:r>
-                            <w:proofErr w:type="spellStart"/>
-                            <w:r>
-                              <w:rPr>
-                                <w:sz w:val="21"/>
-                                <w:szCs w:val="21"/>
-                              </w:rPr>
-                              <w:t>gameLogic</w:t>
-                            </w:r>
-                            <w:proofErr w:type="spellEnd"/>
+                            <w:r>
+                              <w:rPr>
+                                <w:sz w:val="21"/>
+                                <w:szCs w:val="21"/>
+                              </w:rPr>
+                              <w:t xml:space="preserve"> gameLogic</w:t>
+                            </w:r>
                           </w:p>
                           <w:p>
                             <w:pPr>
@@ -6963,31 +5696,13 @@
                                 <w:szCs w:val="21"/>
                               </w:rPr>
                             </w:pPr>
-                            <w:proofErr w:type="spellStart"/>
-                            <w:r>
-                              <w:rPr>
-                                <w:sz w:val="21"/>
-                                <w:szCs w:val="21"/>
-                              </w:rPr>
-                              <w:t>boolean</w:t>
-                            </w:r>
-                            <w:proofErr w:type="spellEnd"/>
-                            <w:r>
-                              <w:rPr>
-                                <w:sz w:val="21"/>
-                                <w:szCs w:val="21"/>
-                              </w:rPr>
-                              <w:t xml:space="preserve"> </w:t>
-                            </w:r>
-                            <w:proofErr w:type="spellStart"/>
-                            <w:r>
-                              <w:rPr>
-                                <w:sz w:val="21"/>
-                                <w:szCs w:val="21"/>
-                              </w:rPr>
-                              <w:t>isValidXML</w:t>
-                            </w:r>
-                            <w:proofErr w:type="spellEnd"/>
+                            <w:r>
+                              <w:rPr>
+                                <w:sz w:val="21"/>
+                                <w:szCs w:val="21"/>
+                              </w:rPr>
+                              <w:t>boolean isValidXML</w:t>
+                            </w:r>
                           </w:p>
                           <w:p>
                             <w:pPr>
@@ -7587,7 +6302,6 @@
                                 <w:szCs w:val="21"/>
                               </w:rPr>
                             </w:pPr>
-                            <w:proofErr w:type="spellStart"/>
                             <w:r>
                               <w:rPr>
                                 <w:b/>
@@ -7596,30 +6310,17 @@
                                 <w:sz w:val="21"/>
                                 <w:szCs w:val="21"/>
                               </w:rPr>
-                              <w:t>Enum</w:t>
-                            </w:r>
-                            <w:proofErr w:type="spellEnd"/>
+                              <w:t xml:space="preserve">Enum class </w:t>
+                            </w:r>
                             <w:r>
                               <w:rPr>
                                 <w:b/>
                                 <w:bCs/>
-                                <w:color w:val="538135" w:themeColor="accent6" w:themeShade="BF"/>
-                                <w:sz w:val="21"/>
-                                <w:szCs w:val="21"/>
-                              </w:rPr>
-                              <w:t xml:space="preserve"> class </w:t>
-                            </w:r>
-                            <w:proofErr w:type="spellStart"/>
-                            <w:r>
-                              <w:rPr>
-                                <w:b/>
-                                <w:bCs/>
                                 <w:sz w:val="21"/>
                                 <w:szCs w:val="21"/>
                               </w:rPr>
                               <w:t>PlayersTypes</w:t>
                             </w:r>
-                            <w:proofErr w:type="spellEnd"/>
                             <w:r>
                               <w:rPr>
                                 <w:sz w:val="21"/>
@@ -7760,7 +6461,6 @@
                                 <w:szCs w:val="21"/>
                               </w:rPr>
                             </w:pPr>
-                            <w:proofErr w:type="spellStart"/>
                             <w:r>
                               <w:rPr>
                                 <w:b/>
@@ -7769,30 +6469,17 @@
                                 <w:sz w:val="21"/>
                                 <w:szCs w:val="21"/>
                               </w:rPr>
-                              <w:t>Enum</w:t>
-                            </w:r>
-                            <w:proofErr w:type="spellEnd"/>
+                              <w:t xml:space="preserve">Enum class </w:t>
+                            </w:r>
                             <w:r>
                               <w:rPr>
                                 <w:b/>
                                 <w:bCs/>
-                                <w:color w:val="538135" w:themeColor="accent6" w:themeShade="BF"/>
-                                <w:sz w:val="21"/>
-                                <w:szCs w:val="21"/>
-                              </w:rPr>
-                              <w:t xml:space="preserve"> class </w:t>
-                            </w:r>
-                            <w:proofErr w:type="spellStart"/>
-                            <w:r>
-                              <w:rPr>
-                                <w:b/>
-                                <w:bCs/>
                                 <w:sz w:val="21"/>
                                 <w:szCs w:val="21"/>
                               </w:rPr>
                               <w:t>GameVariant</w:t>
                             </w:r>
-                            <w:proofErr w:type="spellEnd"/>
                             <w:r>
                               <w:rPr>
                                 <w:sz w:val="21"/>
@@ -7931,7 +6618,6 @@
                                 <w:szCs w:val="21"/>
                               </w:rPr>
                             </w:pPr>
-                            <w:proofErr w:type="spellStart"/>
                             <w:r>
                               <w:rPr>
                                 <w:b/>
@@ -7940,30 +6626,17 @@
                                 <w:sz w:val="21"/>
                                 <w:szCs w:val="21"/>
                               </w:rPr>
-                              <w:t>Enum</w:t>
-                            </w:r>
-                            <w:proofErr w:type="spellEnd"/>
+                              <w:t xml:space="preserve">Enum class </w:t>
+                            </w:r>
                             <w:r>
                               <w:rPr>
                                 <w:b/>
                                 <w:bCs/>
-                                <w:color w:val="538135" w:themeColor="accent6" w:themeShade="BF"/>
-                                <w:sz w:val="21"/>
-                                <w:szCs w:val="21"/>
-                              </w:rPr>
-                              <w:t xml:space="preserve"> class </w:t>
-                            </w:r>
-                            <w:proofErr w:type="spellStart"/>
-                            <w:r>
-                              <w:rPr>
-                                <w:b/>
-                                <w:bCs/>
                                 <w:sz w:val="21"/>
                                 <w:szCs w:val="21"/>
                               </w:rPr>
                               <w:t>GameType</w:t>
                             </w:r>
-                            <w:proofErr w:type="spellEnd"/>
                             <w:r>
                               <w:rPr>
                                 <w:sz w:val="21"/>
@@ -8323,7 +6996,6 @@
                               </w:rPr>
                               <w:t xml:space="preserve">Interface </w:t>
                             </w:r>
-                            <w:proofErr w:type="spellStart"/>
                             <w:r>
                               <w:rPr>
                                 <w:b/>
@@ -8333,7 +7005,6 @@
                               </w:rPr>
                               <w:t>PrintMessage</w:t>
                             </w:r>
-                            <w:proofErr w:type="spellEnd"/>
                             <w:r>
                               <w:rPr>
                                 <w:sz w:val="21"/>
@@ -8359,41 +7030,7 @@
                                 <w:sz w:val="21"/>
                                 <w:szCs w:val="21"/>
                               </w:rPr>
-                              <w:t xml:space="preserve">Void </w:t>
-                            </w:r>
-                            <w:proofErr w:type="spellStart"/>
-                            <w:proofErr w:type="gramStart"/>
-                            <w:r>
-                              <w:rPr>
-                                <w:sz w:val="21"/>
-                                <w:szCs w:val="21"/>
-                              </w:rPr>
-                              <w:t>printMessage</w:t>
-                            </w:r>
-                            <w:proofErr w:type="spellEnd"/>
-                            <w:r>
-                              <w:rPr>
-                                <w:sz w:val="21"/>
-                                <w:szCs w:val="21"/>
-                              </w:rPr>
-                              <w:t>(</w:t>
-                            </w:r>
-                            <w:proofErr w:type="spellStart"/>
-                            <w:proofErr w:type="gramEnd"/>
-                            <w:r>
-                              <w:rPr>
-                                <w:sz w:val="21"/>
-                                <w:szCs w:val="21"/>
-                              </w:rPr>
-                              <w:t>int</w:t>
-                            </w:r>
-                            <w:proofErr w:type="spellEnd"/>
-                            <w:r>
-                              <w:rPr>
-                                <w:sz w:val="21"/>
-                                <w:szCs w:val="21"/>
-                              </w:rPr>
-                              <w:t xml:space="preserve"> player)</w:t>
+                              <w:t>Void printMessage(int player)</w:t>
                             </w:r>
                           </w:p>
                           <w:p>
@@ -8623,46 +7260,12 @@
                                 <w:szCs w:val="21"/>
                               </w:rPr>
                             </w:pPr>
-                            <w:proofErr w:type="spellStart"/>
-                            <w:r>
-                              <w:rPr>
-                                <w:sz w:val="21"/>
-                                <w:szCs w:val="21"/>
-                              </w:rPr>
-                              <w:t>MenuChoice</w:t>
-                            </w:r>
-                            <w:proofErr w:type="spellEnd"/>
-                            <w:r>
-                              <w:rPr>
-                                <w:sz w:val="21"/>
-                                <w:szCs w:val="21"/>
-                              </w:rPr>
-                              <w:t xml:space="preserve"> </w:t>
-                            </w:r>
-                            <w:proofErr w:type="spellStart"/>
-                            <w:proofErr w:type="gramStart"/>
-                            <w:r>
-                              <w:rPr>
-                                <w:sz w:val="21"/>
-                                <w:szCs w:val="21"/>
-                              </w:rPr>
-                              <w:t>showMenu</w:t>
-                            </w:r>
-                            <w:proofErr w:type="spellEnd"/>
-                            <w:r>
-                              <w:rPr>
-                                <w:sz w:val="21"/>
-                                <w:szCs w:val="21"/>
-                              </w:rPr>
-                              <w:t>(</w:t>
-                            </w:r>
-                            <w:proofErr w:type="gramEnd"/>
-                            <w:r>
-                              <w:rPr>
-                                <w:sz w:val="21"/>
-                                <w:szCs w:val="21"/>
-                              </w:rPr>
-                              <w:t>)</w:t>
+                            <w:r>
+                              <w:rPr>
+                                <w:sz w:val="21"/>
+                                <w:szCs w:val="21"/>
+                              </w:rPr>
+                              <w:t>MenuChoice showMenu()</w:t>
                             </w:r>
                           </w:p>
                           <w:p>
@@ -8983,15 +7586,7 @@
         <w:t>s</w:t>
       </w:r>
       <w:r>
-        <w:t xml:space="preserve"> the </w:t>
-      </w:r>
-      <w:proofErr w:type="spellStart"/>
-      <w:r>
-        <w:t>GameLogic</w:t>
-      </w:r>
-      <w:proofErr w:type="spellEnd"/>
-      <w:r>
-        <w:t xml:space="preserve"> interface</w:t>
+        <w:t xml:space="preserve"> the GameLogic interface</w:t>
       </w:r>
       <w:r>
         <w:t>:</w:t>
@@ -9020,8 +7615,6 @@
       <w:r>
         <w:t xml:space="preserve"> (and it</w:t>
       </w:r>
-      <w:bookmarkStart w:id="0" w:name="_GoBack"/>
-      <w:bookmarkEnd w:id="0"/>
       <w:r>
         <w:t>s state)</w:t>
       </w:r>
@@ -9136,24 +7729,14 @@
       <w:r>
         <w:t xml:space="preserve">it includes the </w:t>
       </w:r>
-      <w:proofErr w:type="spellStart"/>
-      <w:r>
-        <w:t>the</w:t>
-      </w:r>
-      <w:proofErr w:type="spellEnd"/>
-      <w:r>
-        <w:t xml:space="preserve"> PSVM function. UI class </w:t>
+      <w:r>
+        <w:t xml:space="preserve">the PSVM function. UI class </w:t>
       </w:r>
       <w:r>
         <w:t xml:space="preserve">holds an instance of a </w:t>
       </w:r>
-      <w:proofErr w:type="spellStart"/>
-      <w:r>
-        <w:t>GameLogic</w:t>
-      </w:r>
-      <w:proofErr w:type="spellEnd"/>
-      <w:r>
-        <w:t xml:space="preserve"> object</w:t>
+      <w:r>
+        <w:t>GameLogic object</w:t>
       </w:r>
     </w:p>
     <w:p>
@@ -9410,18 +7993,25 @@
         </w:tabs>
       </w:pPr>
       <w:r>
-        <w:t>Games that are saved to files are saved to the directory from where the game is run, in the following format: N-in-a-Row_&lt;timestamp</w:t>
-      </w:r>
-      <w:proofErr w:type="gramStart"/>
-      <w:r>
-        <w:t>&gt;.</w:t>
-      </w:r>
-      <w:proofErr w:type="spellStart"/>
-      <w:r>
-        <w:t>nar</w:t>
-      </w:r>
-      <w:proofErr w:type="spellEnd"/>
-      <w:proofErr w:type="gramEnd"/>
+        <w:t>Games that are saved to files are saved to the directory from where the game is run, in the following format: N-in-a-Row_&lt;timestamp&gt;.nar</w:t>
+      </w:r>
+    </w:p>
+    <w:p>
+      <w:pPr>
+        <w:pStyle w:val="ListParagraph"/>
+        <w:numPr>
+          <w:ilvl w:val="0"/>
+          <w:numId w:val="6"/>
+        </w:numPr>
+        <w:tabs>
+          <w:tab w:val="left" w:pos="4003"/>
+        </w:tabs>
+      </w:pPr>
+      <w:r>
+        <w:t>When a game is in progress, any time that a message it shown to user regarding the latest action selected (Ex. no moves available for UNDO, no moves history to show etc.), the main thread is in Sleep mode for a defined duration (long enough for the user to get the relevant information).</w:t>
+      </w:r>
+      <w:bookmarkStart w:id="0" w:name="_GoBack"/>
+      <w:bookmarkEnd w:id="0"/>
     </w:p>
     <w:p>
       <w:pPr>

</xml_diff>